<commit_message>
Added Assignment 4 pdf, ready for release.
</commit_message>
<xml_diff>
--- a/documents/Iteration 4 - Full Documentation for Hang the Man.docx
+++ b/documents/Iteration 4 - Full Documentation for Hang the Man.docx
@@ -1402,7 +1402,6 @@
         <w:tblCellMar>
           <w:top w:w="32" w:type="dxa"/>
           <w:left w:w="127" w:type="dxa"/>
-          <w:bottom w:w="0" w:type="dxa"/>
           <w:right w:w="56" w:type="dxa"/>
         </w:tblCellMar>
         <w:tblLook w:val="04A0" w:firstRow="1" w:lastRow="0" w:firstColumn="1" w:lastColumn="0" w:noHBand="0" w:noVBand="1"/>
@@ -2025,7 +2024,6 @@
         <w:tblCellMar>
           <w:top w:w="19" w:type="dxa"/>
           <w:left w:w="113" w:type="dxa"/>
-          <w:bottom w:w="0" w:type="dxa"/>
           <w:right w:w="115" w:type="dxa"/>
         </w:tblCellMar>
         <w:tblLook w:val="04A0" w:firstRow="1" w:lastRow="0" w:firstColumn="1" w:lastColumn="0" w:noHBand="0" w:noVBand="1"/>
@@ -3672,6 +3670,12 @@
         </w:rPr>
         <w:t xml:space="preserve"> 4 – Finished Game/Project) is to be finished by 21/3 2019.</w:t>
       </w:r>
+      <w:r>
+        <w:rPr>
+          <w:lang w:val="en-US"/>
+        </w:rPr>
+        <w:t xml:space="preserve"> Update 2019-04-18: This was delayed until this date due to illness and lack of time.</w:t>
+      </w:r>
     </w:p>
     <w:p>
       <w:pPr>
@@ -4097,7 +4101,6 @@
           <w:sz w:val="24"/>
           <w:szCs w:val="24"/>
         </w:rPr>
-        <w:lastRenderedPageBreak/>
         <w:t>ITERATIONS</w:t>
       </w:r>
     </w:p>
@@ -4215,7 +4218,6 @@
         <w:tblCellMar>
           <w:top w:w="15" w:type="dxa"/>
           <w:left w:w="111" w:type="dxa"/>
-          <w:bottom w:w="0" w:type="dxa"/>
           <w:right w:w="174" w:type="dxa"/>
         </w:tblCellMar>
         <w:tblLook w:val="04A0" w:firstRow="1" w:lastRow="0" w:firstColumn="1" w:lastColumn="0" w:noHBand="0" w:noVBand="1"/>
@@ -5050,7 +5052,6 @@
         <w:tblCellMar>
           <w:top w:w="16" w:type="dxa"/>
           <w:left w:w="111" w:type="dxa"/>
-          <w:bottom w:w="0" w:type="dxa"/>
           <w:right w:w="133" w:type="dxa"/>
         </w:tblCellMar>
         <w:tblLook w:val="04A0" w:firstRow="1" w:lastRow="0" w:firstColumn="1" w:lastColumn="0" w:noHBand="0" w:noVBand="1"/>
@@ -5771,6 +5772,7 @@
                 <w:sz w:val="20"/>
                 <w:lang w:val="en-US"/>
               </w:rPr>
+              <w:lastRenderedPageBreak/>
               <w:t xml:space="preserve">Arrange a way to display the hanging. </w:t>
             </w:r>
           </w:p>
@@ -5905,7 +5907,6 @@
                 <w:rFonts w:ascii="Calibri" w:eastAsia="Calibri" w:hAnsi="Calibri" w:cs="Calibri"/>
                 <w:sz w:val="20"/>
               </w:rPr>
-              <w:lastRenderedPageBreak/>
               <w:t xml:space="preserve">Timer for the game. </w:t>
             </w:r>
           </w:p>
@@ -6344,7 +6345,6 @@
         <w:tblCellMar>
           <w:top w:w="4" w:type="dxa"/>
           <w:left w:w="111" w:type="dxa"/>
-          <w:bottom w:w="0" w:type="dxa"/>
           <w:right w:w="174" w:type="dxa"/>
         </w:tblCellMar>
         <w:tblLook w:val="04A0" w:firstRow="1" w:lastRow="0" w:firstColumn="1" w:lastColumn="0" w:noHBand="0" w:noVBand="1"/>
@@ -6953,7 +6953,6 @@
         <w:tblCellMar>
           <w:top w:w="15" w:type="dxa"/>
           <w:left w:w="111" w:type="dxa"/>
-          <w:bottom w:w="0" w:type="dxa"/>
           <w:right w:w="159" w:type="dxa"/>
         </w:tblCellMar>
         <w:tblLook w:val="04A0" w:firstRow="1" w:lastRow="0" w:firstColumn="1" w:lastColumn="0" w:noHBand="0" w:noVBand="1"/>
@@ -7200,7 +7199,14 @@
                 <w:rFonts w:ascii="Calibri" w:eastAsia="Calibri" w:hAnsi="Calibri" w:cs="Calibri"/>
                 <w:sz w:val="20"/>
               </w:rPr>
-              <w:t xml:space="preserve">4h </w:t>
+              <w:t>6</w:t>
+            </w:r>
+            <w:r>
+              <w:rPr>
+                <w:rFonts w:ascii="Calibri" w:eastAsia="Calibri" w:hAnsi="Calibri" w:cs="Calibri"/>
+                <w:sz w:val="20"/>
+              </w:rPr>
+              <w:t xml:space="preserve">h </w:t>
             </w:r>
           </w:p>
         </w:tc>
@@ -7392,6 +7398,7 @@
                 <w:rFonts w:ascii="Calibri" w:eastAsia="Calibri" w:hAnsi="Calibri" w:cs="Calibri"/>
                 <w:sz w:val="20"/>
               </w:rPr>
+              <w:lastRenderedPageBreak/>
               <w:t xml:space="preserve">Turn in </w:t>
             </w:r>
           </w:p>
@@ -7485,7 +7492,14 @@
                 <w:rFonts w:ascii="Calibri" w:eastAsia="Calibri" w:hAnsi="Calibri" w:cs="Calibri"/>
                 <w:sz w:val="20"/>
               </w:rPr>
-              <w:t xml:space="preserve">6h </w:t>
+              <w:t>2</w:t>
+            </w:r>
+            <w:r>
+              <w:rPr>
+                <w:rFonts w:ascii="Calibri" w:eastAsia="Calibri" w:hAnsi="Calibri" w:cs="Calibri"/>
+                <w:sz w:val="20"/>
+              </w:rPr>
+              <w:t xml:space="preserve">h </w:t>
             </w:r>
           </w:p>
         </w:tc>
@@ -7542,7 +7556,6 @@
           <w:szCs w:val="28"/>
           <w:lang w:val="en-US"/>
         </w:rPr>
-        <w:lastRenderedPageBreak/>
         <w:t>Risk Analysis</w:t>
       </w:r>
       <w:r>
@@ -7635,7 +7648,6 @@
         <w:tblCellMar>
           <w:top w:w="2" w:type="dxa"/>
           <w:left w:w="111" w:type="dxa"/>
-          <w:bottom w:w="0" w:type="dxa"/>
           <w:right w:w="315" w:type="dxa"/>
         </w:tblCellMar>
         <w:tblLook w:val="04A0" w:firstRow="1" w:lastRow="0" w:firstColumn="1" w:lastColumn="0" w:noHBand="0" w:noVBand="1"/>
@@ -8100,27 +8112,9 @@
       <w:r>
         <w:t xml:space="preserve"> of April)</w:t>
       </w:r>
-    </w:p>
-    <w:p>
-      <w:pPr>
-        <w:spacing w:after="379" w:line="260" w:lineRule="auto"/>
-        <w:ind w:right="121"/>
-        <w:jc w:val="both"/>
-      </w:pPr>
-    </w:p>
-    <w:p>
-      <w:pPr>
-        <w:spacing w:after="379" w:line="260" w:lineRule="auto"/>
-        <w:ind w:right="121"/>
-        <w:jc w:val="both"/>
-      </w:pPr>
-    </w:p>
-    <w:p>
-      <w:pPr>
-        <w:spacing w:after="379" w:line="260" w:lineRule="auto"/>
-        <w:ind w:right="121"/>
-        <w:jc w:val="both"/>
-      </w:pPr>
+      <w:r>
+        <w:t>. Update #2: Assignment 4 will be completed 2019-04-18.</w:t>
+      </w:r>
     </w:p>
     <w:p>
       <w:pPr>
@@ -9650,6 +9644,96 @@
           <w:lang w:val="en-US" w:eastAsia="zh-CN"/>
         </w:rPr>
       </w:pPr>
+      <w:r>
+        <w:rPr>
+          <w:rFonts w:ascii="Segoe UI" w:hAnsi="Segoe UI" w:cs="Segoe UI"/>
+          <w:color w:val="000000"/>
+          <w:sz w:val="23"/>
+          <w:szCs w:val="23"/>
+          <w:lang w:val="en-US" w:eastAsia="zh-CN"/>
+        </w:rPr>
+        <w:br/>
+      </w:r>
+      <w:r>
+        <w:rPr>
+          <w:rFonts w:ascii="Segoe UI" w:hAnsi="Segoe UI" w:cs="Segoe UI"/>
+          <w:color w:val="000000"/>
+          <w:sz w:val="23"/>
+          <w:szCs w:val="23"/>
+          <w:lang w:val="en-US" w:eastAsia="zh-CN"/>
+        </w:rPr>
+        <w:br/>
+      </w:r>
+      <w:r>
+        <w:rPr>
+          <w:rFonts w:ascii="Segoe UI" w:hAnsi="Segoe UI" w:cs="Segoe UI"/>
+          <w:color w:val="000000"/>
+          <w:sz w:val="23"/>
+          <w:szCs w:val="23"/>
+          <w:lang w:val="en-US" w:eastAsia="zh-CN"/>
+        </w:rPr>
+        <w:br/>
+      </w:r>
+      <w:r>
+        <w:rPr>
+          <w:rFonts w:ascii="Segoe UI" w:hAnsi="Segoe UI" w:cs="Segoe UI"/>
+          <w:color w:val="000000"/>
+          <w:sz w:val="23"/>
+          <w:szCs w:val="23"/>
+          <w:lang w:val="en-US" w:eastAsia="zh-CN"/>
+        </w:rPr>
+        <w:br/>
+      </w:r>
+      <w:r>
+        <w:rPr>
+          <w:rFonts w:ascii="Segoe UI" w:hAnsi="Segoe UI" w:cs="Segoe UI"/>
+          <w:color w:val="000000"/>
+          <w:sz w:val="23"/>
+          <w:szCs w:val="23"/>
+          <w:lang w:val="en-US" w:eastAsia="zh-CN"/>
+        </w:rPr>
+        <w:br/>
+      </w:r>
+      <w:r>
+        <w:rPr>
+          <w:rFonts w:ascii="Segoe UI" w:hAnsi="Segoe UI" w:cs="Segoe UI"/>
+          <w:color w:val="000000"/>
+          <w:sz w:val="23"/>
+          <w:szCs w:val="23"/>
+          <w:lang w:val="en-US" w:eastAsia="zh-CN"/>
+        </w:rPr>
+        <w:br/>
+      </w:r>
+      <w:r>
+        <w:rPr>
+          <w:rFonts w:ascii="Segoe UI" w:hAnsi="Segoe UI" w:cs="Segoe UI"/>
+          <w:color w:val="000000"/>
+          <w:sz w:val="23"/>
+          <w:szCs w:val="23"/>
+          <w:lang w:val="en-US" w:eastAsia="zh-CN"/>
+        </w:rPr>
+        <w:br/>
+      </w:r>
+      <w:r>
+        <w:rPr>
+          <w:rFonts w:ascii="Segoe UI" w:hAnsi="Segoe UI" w:cs="Segoe UI"/>
+          <w:color w:val="000000"/>
+          <w:sz w:val="23"/>
+          <w:szCs w:val="23"/>
+          <w:lang w:val="en-US" w:eastAsia="zh-CN"/>
+        </w:rPr>
+        <w:br/>
+      </w:r>
+      <w:r>
+        <w:rPr>
+          <w:rFonts w:ascii="Segoe UI" w:hAnsi="Segoe UI" w:cs="Segoe UI"/>
+          <w:color w:val="000000"/>
+          <w:sz w:val="23"/>
+          <w:szCs w:val="23"/>
+          <w:lang w:val="en-US" w:eastAsia="zh-CN"/>
+        </w:rPr>
+        <w:br/>
+      </w:r>
     </w:p>
     <w:p>
       <w:pPr>
@@ -9675,7 +9759,7 @@
           <w:szCs w:val="30"/>
           <w:lang w:val="en-US" w:eastAsia="zh-CN"/>
         </w:rPr>
-        <w:t xml:space="preserve">UC 4 Start Hang </w:t>
+        <w:t xml:space="preserve">UC 4 Start Hang The Man </w:t>
       </w:r>
       <w:proofErr w:type="gramStart"/>
       <w:r>
@@ -9688,9 +9772,8 @@
           <w:szCs w:val="30"/>
           <w:lang w:val="en-US" w:eastAsia="zh-CN"/>
         </w:rPr>
-        <w:t>The</w:t>
-      </w:r>
-      <w:proofErr w:type="gramEnd"/>
+        <w:t xml:space="preserve">Game </w:t>
+      </w:r>
       <w:r>
         <w:rPr>
           <w:rFonts w:ascii="Segoe UI" w:hAnsi="Segoe UI" w:cs="Segoe UI"/>
@@ -9701,7 +9784,46 @@
           <w:szCs w:val="30"/>
           <w:lang w:val="en-US" w:eastAsia="zh-CN"/>
         </w:rPr>
-        <w:t xml:space="preserve"> Man Game </w:t>
+        <w:t xml:space="preserve"> (</w:t>
+      </w:r>
+      <w:proofErr w:type="gramEnd"/>
+      <w:r>
+        <w:rPr>
+          <w:rFonts w:ascii="Segoe UI" w:hAnsi="Segoe UI" w:cs="Segoe UI"/>
+          <w:b/>
+          <w:bCs/>
+          <w:color w:val="000000"/>
+          <w:sz w:val="30"/>
+          <w:szCs w:val="30"/>
+          <w:lang w:val="en-US" w:eastAsia="zh-CN"/>
+        </w:rPr>
+        <w:t xml:space="preserve">Updated rev 1.2, </w:t>
+      </w:r>
+      <w:proofErr w:type="spellStart"/>
+      <w:r>
+        <w:rPr>
+          <w:rFonts w:ascii="Segoe UI" w:hAnsi="Segoe UI" w:cs="Segoe UI"/>
+          <w:b/>
+          <w:bCs/>
+          <w:color w:val="000000"/>
+          <w:sz w:val="30"/>
+          <w:szCs w:val="30"/>
+          <w:lang w:val="en-US" w:eastAsia="zh-CN"/>
+        </w:rPr>
+        <w:t>Itr</w:t>
+      </w:r>
+      <w:proofErr w:type="spellEnd"/>
+      <w:r>
+        <w:rPr>
+          <w:rFonts w:ascii="Segoe UI" w:hAnsi="Segoe UI" w:cs="Segoe UI"/>
+          <w:b/>
+          <w:bCs/>
+          <w:color w:val="000000"/>
+          <w:sz w:val="30"/>
+          <w:szCs w:val="30"/>
+          <w:lang w:val="en-US" w:eastAsia="zh-CN"/>
+        </w:rPr>
+        <w:t xml:space="preserve"> 4)</w:t>
       </w:r>
     </w:p>
     <w:p>
@@ -9753,14 +9875,7 @@
         </w:rPr>
         <w:t xml:space="preserve">Postcondition: The game menu is logged </w:t>
       </w:r>
-    </w:p>
-    <w:p>
-      <w:pPr>
-        <w:pageBreakBefore/>
-        <w:autoSpaceDE w:val="0"/>
-        <w:autoSpaceDN w:val="0"/>
-        <w:adjustRightInd w:val="0"/>
-        <w:spacing w:after="0" w:line="240" w:lineRule="auto"/>
+      <w:r>
         <w:rPr>
           <w:rFonts w:ascii="Segoe UI" w:hAnsi="Segoe UI" w:cs="Segoe UI"/>
           <w:color w:val="000000"/>
@@ -9768,7 +9883,29 @@
           <w:szCs w:val="23"/>
           <w:lang w:val="en-US" w:eastAsia="zh-CN"/>
         </w:rPr>
-      </w:pPr>
+        <w:br/>
+      </w:r>
+      <w:r>
+        <w:rPr>
+          <w:rFonts w:ascii="Segoe UI" w:hAnsi="Segoe UI" w:cs="Segoe UI"/>
+          <w:color w:val="000000"/>
+          <w:sz w:val="23"/>
+          <w:szCs w:val="23"/>
+          <w:lang w:val="en-US" w:eastAsia="zh-CN"/>
+        </w:rPr>
+        <w:br/>
+      </w:r>
+      <w:r>
+        <w:rPr>
+          <w:rFonts w:ascii="Segoe UI" w:hAnsi="Segoe UI" w:cs="Segoe UI"/>
+          <w:color w:val="000000"/>
+          <w:sz w:val="23"/>
+          <w:szCs w:val="23"/>
+          <w:lang w:val="en-US" w:eastAsia="zh-CN"/>
+        </w:rPr>
+        <w:lastRenderedPageBreak/>
+        <w:br/>
+      </w:r>
       <w:r>
         <w:rPr>
           <w:rFonts w:ascii="Segoe UI" w:hAnsi="Segoe UI" w:cs="Segoe UI"/>
@@ -9779,275 +9916,8 @@
           <w:szCs w:val="23"/>
           <w:lang w:val="en-US" w:eastAsia="zh-CN"/>
         </w:rPr>
-        <w:lastRenderedPageBreak/>
-        <w:t xml:space="preserve">Main scenario </w:t>
-      </w:r>
-    </w:p>
-    <w:p>
-      <w:pPr>
-        <w:autoSpaceDE w:val="0"/>
-        <w:autoSpaceDN w:val="0"/>
-        <w:adjustRightInd w:val="0"/>
-        <w:spacing w:after="64" w:line="240" w:lineRule="auto"/>
-        <w:rPr>
-          <w:rFonts w:ascii="Segoe UI" w:hAnsi="Segoe UI" w:cs="Segoe UI"/>
-          <w:color w:val="000000"/>
-          <w:sz w:val="23"/>
-          <w:szCs w:val="23"/>
-          <w:lang w:val="en-US" w:eastAsia="zh-CN"/>
-        </w:rPr>
-      </w:pPr>
-      <w:r>
-        <w:rPr>
-          <w:rFonts w:ascii="Segoe UI" w:hAnsi="Segoe UI" w:cs="Segoe UI"/>
-          <w:color w:val="000000"/>
-          <w:sz w:val="23"/>
-          <w:szCs w:val="23"/>
-          <w:lang w:val="en-US" w:eastAsia="zh-CN"/>
-        </w:rPr>
-        <w:t xml:space="preserve">1. Starts when the user chooses the “Play Standard Game” option in the menu. </w:t>
-      </w:r>
-    </w:p>
-    <w:p>
-      <w:pPr>
-        <w:autoSpaceDE w:val="0"/>
-        <w:autoSpaceDN w:val="0"/>
-        <w:adjustRightInd w:val="0"/>
-        <w:spacing w:after="64" w:line="240" w:lineRule="auto"/>
-        <w:rPr>
-          <w:rFonts w:ascii="Segoe UI" w:hAnsi="Segoe UI" w:cs="Segoe UI"/>
-          <w:color w:val="000000"/>
-          <w:sz w:val="23"/>
-          <w:szCs w:val="23"/>
-          <w:lang w:val="en-US" w:eastAsia="zh-CN"/>
-        </w:rPr>
-      </w:pPr>
-      <w:r>
-        <w:rPr>
-          <w:rFonts w:ascii="Segoe UI" w:hAnsi="Segoe UI" w:cs="Segoe UI"/>
-          <w:color w:val="000000"/>
-          <w:sz w:val="23"/>
-          <w:szCs w:val="23"/>
-          <w:lang w:val="en-US" w:eastAsia="zh-CN"/>
-        </w:rPr>
-        <w:t xml:space="preserve">2. A random word is selected from an array, which is not shown to the user. </w:t>
-      </w:r>
-    </w:p>
-    <w:p>
-      <w:pPr>
-        <w:autoSpaceDE w:val="0"/>
-        <w:autoSpaceDN w:val="0"/>
-        <w:adjustRightInd w:val="0"/>
-        <w:spacing w:after="64" w:line="240" w:lineRule="auto"/>
-        <w:rPr>
-          <w:rFonts w:ascii="Segoe UI" w:hAnsi="Segoe UI" w:cs="Segoe UI"/>
-          <w:color w:val="000000"/>
-          <w:sz w:val="23"/>
-          <w:szCs w:val="23"/>
-          <w:lang w:val="en-US" w:eastAsia="zh-CN"/>
-        </w:rPr>
-      </w:pPr>
-      <w:r>
-        <w:rPr>
-          <w:rFonts w:ascii="Segoe UI" w:hAnsi="Segoe UI" w:cs="Segoe UI"/>
-          <w:color w:val="000000"/>
-          <w:sz w:val="23"/>
-          <w:szCs w:val="23"/>
-          <w:lang w:val="en-US" w:eastAsia="zh-CN"/>
-        </w:rPr>
-        <w:t xml:space="preserve">3. For each letter in the word, an underline is displayed. </w:t>
-      </w:r>
-    </w:p>
-    <w:p>
-      <w:pPr>
-        <w:autoSpaceDE w:val="0"/>
-        <w:autoSpaceDN w:val="0"/>
-        <w:adjustRightInd w:val="0"/>
-        <w:spacing w:after="64" w:line="240" w:lineRule="auto"/>
-        <w:rPr>
-          <w:rFonts w:ascii="Segoe UI" w:hAnsi="Segoe UI" w:cs="Segoe UI"/>
-          <w:color w:val="000000"/>
-          <w:sz w:val="23"/>
-          <w:szCs w:val="23"/>
-          <w:lang w:val="en-US" w:eastAsia="zh-CN"/>
-        </w:rPr>
-      </w:pPr>
-      <w:r>
-        <w:rPr>
-          <w:rFonts w:ascii="Segoe UI" w:hAnsi="Segoe UI" w:cs="Segoe UI"/>
-          <w:color w:val="000000"/>
-          <w:sz w:val="23"/>
-          <w:szCs w:val="23"/>
-          <w:lang w:val="en-US" w:eastAsia="zh-CN"/>
-        </w:rPr>
-        <w:t xml:space="preserve">4. The user can guess letters, if it’s correct – the user can continue. If it’s wrong, the counter will increase by one. </w:t>
-      </w:r>
-    </w:p>
-    <w:p>
-      <w:pPr>
-        <w:autoSpaceDE w:val="0"/>
-        <w:autoSpaceDN w:val="0"/>
-        <w:adjustRightInd w:val="0"/>
-        <w:spacing w:after="64" w:line="240" w:lineRule="auto"/>
-        <w:rPr>
-          <w:rFonts w:ascii="Segoe UI" w:hAnsi="Segoe UI" w:cs="Segoe UI"/>
-          <w:color w:val="000000"/>
-          <w:sz w:val="23"/>
-          <w:szCs w:val="23"/>
-          <w:lang w:val="en-US" w:eastAsia="zh-CN"/>
-        </w:rPr>
-      </w:pPr>
-      <w:r>
-        <w:rPr>
-          <w:rFonts w:ascii="Segoe UI" w:hAnsi="Segoe UI" w:cs="Segoe UI"/>
-          <w:color w:val="000000"/>
-          <w:sz w:val="23"/>
-          <w:szCs w:val="23"/>
-          <w:lang w:val="en-US" w:eastAsia="zh-CN"/>
-        </w:rPr>
-        <w:t xml:space="preserve">5. If the user guesses all letters before the counter reaches 8, the user will see a “You Win! The Man is Hanged” being logged to the console, together with the time it took, and an option to go back to the menu. (see Use Case 1) </w:t>
-      </w:r>
-    </w:p>
-    <w:p>
-      <w:pPr>
-        <w:autoSpaceDE w:val="0"/>
-        <w:autoSpaceDN w:val="0"/>
-        <w:adjustRightInd w:val="0"/>
-        <w:spacing w:after="0" w:line="240" w:lineRule="auto"/>
-        <w:rPr>
-          <w:rFonts w:ascii="Segoe UI" w:hAnsi="Segoe UI" w:cs="Segoe UI"/>
-          <w:color w:val="000000"/>
-          <w:sz w:val="23"/>
-          <w:szCs w:val="23"/>
-          <w:lang w:val="en-US" w:eastAsia="zh-CN"/>
-        </w:rPr>
-      </w:pPr>
-      <w:r>
-        <w:rPr>
-          <w:rFonts w:ascii="Segoe UI" w:hAnsi="Segoe UI" w:cs="Segoe UI"/>
-          <w:color w:val="000000"/>
-          <w:sz w:val="23"/>
-          <w:szCs w:val="23"/>
-          <w:lang w:val="en-US" w:eastAsia="zh-CN"/>
-        </w:rPr>
-        <w:t xml:space="preserve">6. If the counter goes to 8, i.e. the user guesses wrong letter 8 times, the user will see a “You lose! The Man is Free” being logged to the console, with an option to go back to the menu. (see Use Case 1) </w:t>
-      </w:r>
-    </w:p>
-    <w:p>
-      <w:pPr>
-        <w:autoSpaceDE w:val="0"/>
-        <w:autoSpaceDN w:val="0"/>
-        <w:adjustRightInd w:val="0"/>
-        <w:spacing w:after="0" w:line="240" w:lineRule="auto"/>
-        <w:rPr>
-          <w:rFonts w:ascii="Segoe UI" w:hAnsi="Segoe UI" w:cs="Segoe UI"/>
-          <w:color w:val="000000"/>
-          <w:sz w:val="23"/>
-          <w:szCs w:val="23"/>
-          <w:lang w:val="en-US" w:eastAsia="zh-CN"/>
-        </w:rPr>
-      </w:pPr>
-    </w:p>
-    <w:p>
-      <w:pPr>
-        <w:autoSpaceDE w:val="0"/>
-        <w:autoSpaceDN w:val="0"/>
-        <w:adjustRightInd w:val="0"/>
-        <w:spacing w:after="0" w:line="240" w:lineRule="auto"/>
-        <w:rPr>
-          <w:rFonts w:ascii="Segoe UI" w:hAnsi="Segoe UI" w:cs="Segoe UI"/>
-          <w:color w:val="000000"/>
-          <w:lang w:val="en-US" w:eastAsia="zh-CN"/>
-        </w:rPr>
-      </w:pPr>
-      <w:r>
-        <w:rPr>
-          <w:rFonts w:cs="Arial"/>
-          <w:color w:val="000000"/>
-          <w:lang w:val="en-US" w:eastAsia="zh-CN"/>
-        </w:rPr>
-        <w:t xml:space="preserve">Note: The difference between the game mode “Standard” and “Hang </w:t>
-      </w:r>
-      <w:proofErr w:type="gramStart"/>
-      <w:r>
-        <w:rPr>
-          <w:rFonts w:cs="Arial"/>
-          <w:color w:val="000000"/>
-          <w:lang w:val="en-US" w:eastAsia="zh-CN"/>
-        </w:rPr>
-        <w:t>The</w:t>
-      </w:r>
-      <w:proofErr w:type="gramEnd"/>
-      <w:r>
-        <w:rPr>
-          <w:rFonts w:cs="Arial"/>
-          <w:color w:val="000000"/>
-          <w:lang w:val="en-US" w:eastAsia="zh-CN"/>
-        </w:rPr>
-        <w:t xml:space="preserve"> Man” is purely graphical. In standard, you are aiming for not hanging the man. In “Hang </w:t>
-      </w:r>
-      <w:proofErr w:type="gramStart"/>
-      <w:r>
-        <w:rPr>
-          <w:rFonts w:cs="Arial"/>
-          <w:color w:val="000000"/>
-          <w:lang w:val="en-US" w:eastAsia="zh-CN"/>
-        </w:rPr>
-        <w:t>The</w:t>
-      </w:r>
-      <w:proofErr w:type="gramEnd"/>
-      <w:r>
-        <w:rPr>
-          <w:rFonts w:cs="Arial"/>
-          <w:color w:val="000000"/>
-          <w:lang w:val="en-US" w:eastAsia="zh-CN"/>
-        </w:rPr>
-        <w:t xml:space="preserve"> Man” you are struggling to actually hang the man. </w:t>
-      </w:r>
-    </w:p>
-    <w:p>
-      <w:pPr>
-        <w:autoSpaceDE w:val="0"/>
-        <w:autoSpaceDN w:val="0"/>
-        <w:adjustRightInd w:val="0"/>
-        <w:spacing w:after="0" w:line="240" w:lineRule="auto"/>
-        <w:rPr>
-          <w:rFonts w:ascii="Segoe UI" w:hAnsi="Segoe UI" w:cs="Segoe UI"/>
-          <w:color w:val="000000"/>
-          <w:lang w:val="en-US" w:eastAsia="zh-CN"/>
-        </w:rPr>
-      </w:pPr>
-      <w:r>
-        <w:rPr>
-          <w:rFonts w:ascii="Segoe UI" w:hAnsi="Segoe UI" w:cs="Segoe UI"/>
-          <w:color w:val="000000"/>
-          <w:lang w:val="en-US" w:eastAsia="zh-CN"/>
-        </w:rPr>
-        <w:t xml:space="preserve">Use Case for “Play Game” </w:t>
-      </w:r>
-      <w:r>
-        <w:rPr>
-          <w:rFonts w:ascii="Segoe UI" w:hAnsi="Segoe UI" w:cs="Segoe UI"/>
-          <w:color w:val="000000"/>
-          <w:lang w:val="en-US" w:eastAsia="zh-CN"/>
-        </w:rPr>
-        <w:br/>
-      </w:r>
-    </w:p>
-    <w:p>
-      <w:pPr>
-        <w:autoSpaceDE w:val="0"/>
-        <w:autoSpaceDN w:val="0"/>
-        <w:adjustRightInd w:val="0"/>
-        <w:spacing w:after="0" w:line="240" w:lineRule="auto"/>
-        <w:rPr>
-          <w:rFonts w:ascii="Segoe UI" w:hAnsi="Segoe UI" w:cs="Segoe UI"/>
-          <w:color w:val="000000"/>
-          <w:sz w:val="23"/>
-          <w:szCs w:val="23"/>
-          <w:lang w:val="en-US" w:eastAsia="zh-CN"/>
-        </w:rPr>
-      </w:pPr>
+        <w:t>M</w:t>
+      </w:r>
       <w:r>
         <w:rPr>
           <w:rFonts w:ascii="Segoe UI" w:hAnsi="Segoe UI" w:cs="Segoe UI"/>
@@ -10058,9 +9928,15 @@
           <w:szCs w:val="23"/>
           <w:lang w:val="en-US" w:eastAsia="zh-CN"/>
         </w:rPr>
-        <w:t xml:space="preserve">Scenario: Winning the game </w:t>
-      </w:r>
-      <w:r>
+        <w:t xml:space="preserve">ain scenario </w:t>
+      </w:r>
+    </w:p>
+    <w:p>
+      <w:pPr>
+        <w:autoSpaceDE w:val="0"/>
+        <w:autoSpaceDN w:val="0"/>
+        <w:adjustRightInd w:val="0"/>
+        <w:spacing w:after="64" w:line="240" w:lineRule="auto"/>
         <w:rPr>
           <w:rFonts w:ascii="Segoe UI" w:hAnsi="Segoe UI" w:cs="Segoe UI"/>
           <w:color w:val="000000"/>
@@ -10068,8 +9944,7 @@
           <w:szCs w:val="23"/>
           <w:lang w:val="en-US" w:eastAsia="zh-CN"/>
         </w:rPr>
-        <w:t xml:space="preserve">A gamer wants to play the standard version of the hangman game. The game displays a menu to display the choices for the gamer to choose from. The gamer then chose to initiate the “Play Game” menu choice. The game boots up the standard version of the game, choosing a word at random from the pre-defined array and display several underlines consistent with the number of letters in the (now hidden) word. The gamer will then guess letters that are found inside the word. As the gamer finds the correct letters and thus unveils the word, the game prints out “You win!” followed by the time it took for the user to guess. </w:t>
-      </w:r>
+      </w:pPr>
       <w:r>
         <w:rPr>
           <w:rFonts w:ascii="Segoe UI" w:hAnsi="Segoe UI" w:cs="Segoe UI"/>
@@ -10078,9 +9953,15 @@
           <w:szCs w:val="23"/>
           <w:lang w:val="en-US" w:eastAsia="zh-CN"/>
         </w:rPr>
-        <w:br/>
-      </w:r>
-      <w:r>
+        <w:t xml:space="preserve">1. Starts when the user chooses the “Play Standard Game” option in the menu. </w:t>
+      </w:r>
+    </w:p>
+    <w:p>
+      <w:pPr>
+        <w:autoSpaceDE w:val="0"/>
+        <w:autoSpaceDN w:val="0"/>
+        <w:adjustRightInd w:val="0"/>
+        <w:spacing w:after="64" w:line="240" w:lineRule="auto"/>
         <w:rPr>
           <w:rFonts w:ascii="Segoe UI" w:hAnsi="Segoe UI" w:cs="Segoe UI"/>
           <w:color w:val="000000"/>
@@ -10088,8 +9969,305 @@
           <w:szCs w:val="23"/>
           <w:lang w:val="en-US" w:eastAsia="zh-CN"/>
         </w:rPr>
+      </w:pPr>
+      <w:r>
+        <w:rPr>
+          <w:rFonts w:ascii="Segoe UI" w:hAnsi="Segoe UI" w:cs="Segoe UI"/>
+          <w:color w:val="000000"/>
+          <w:sz w:val="23"/>
+          <w:szCs w:val="23"/>
+          <w:lang w:val="en-US" w:eastAsia="zh-CN"/>
+        </w:rPr>
+        <w:t xml:space="preserve">2. A random word is selected from an array, which is not shown to the user. </w:t>
+      </w:r>
+    </w:p>
+    <w:p>
+      <w:pPr>
+        <w:autoSpaceDE w:val="0"/>
+        <w:autoSpaceDN w:val="0"/>
+        <w:adjustRightInd w:val="0"/>
+        <w:spacing w:after="64" w:line="240" w:lineRule="auto"/>
+        <w:rPr>
+          <w:rFonts w:ascii="Segoe UI" w:hAnsi="Segoe UI" w:cs="Segoe UI"/>
+          <w:color w:val="000000"/>
+          <w:sz w:val="23"/>
+          <w:szCs w:val="23"/>
+          <w:lang w:val="en-US" w:eastAsia="zh-CN"/>
+        </w:rPr>
+      </w:pPr>
+      <w:r>
+        <w:rPr>
+          <w:rFonts w:ascii="Segoe UI" w:hAnsi="Segoe UI" w:cs="Segoe UI"/>
+          <w:color w:val="000000"/>
+          <w:sz w:val="23"/>
+          <w:szCs w:val="23"/>
+          <w:lang w:val="en-US" w:eastAsia="zh-CN"/>
+        </w:rPr>
+        <w:t xml:space="preserve">3. For each letter in the word, an underline is displayed. </w:t>
+      </w:r>
+    </w:p>
+    <w:p>
+      <w:pPr>
+        <w:autoSpaceDE w:val="0"/>
+        <w:autoSpaceDN w:val="0"/>
+        <w:adjustRightInd w:val="0"/>
+        <w:spacing w:after="64" w:line="240" w:lineRule="auto"/>
+        <w:rPr>
+          <w:rFonts w:ascii="Segoe UI" w:hAnsi="Segoe UI" w:cs="Segoe UI"/>
+          <w:color w:val="000000"/>
+          <w:sz w:val="23"/>
+          <w:szCs w:val="23"/>
+          <w:lang w:val="en-US" w:eastAsia="zh-CN"/>
+        </w:rPr>
+      </w:pPr>
+      <w:r>
+        <w:rPr>
+          <w:rFonts w:ascii="Segoe UI" w:hAnsi="Segoe UI" w:cs="Segoe UI"/>
+          <w:color w:val="000000"/>
+          <w:sz w:val="23"/>
+          <w:szCs w:val="23"/>
+          <w:lang w:val="en-US" w:eastAsia="zh-CN"/>
+        </w:rPr>
+        <w:t xml:space="preserve">4. The user can guess letters, if it’s correct – the user can continue. If it’s wrong, the counter will increase by one. </w:t>
+      </w:r>
+    </w:p>
+    <w:p>
+      <w:pPr>
+        <w:autoSpaceDE w:val="0"/>
+        <w:autoSpaceDN w:val="0"/>
+        <w:adjustRightInd w:val="0"/>
+        <w:spacing w:after="64" w:line="240" w:lineRule="auto"/>
+        <w:rPr>
+          <w:rFonts w:ascii="Segoe UI" w:hAnsi="Segoe UI" w:cs="Segoe UI"/>
+          <w:color w:val="000000"/>
+          <w:sz w:val="23"/>
+          <w:szCs w:val="23"/>
+          <w:lang w:val="en-US" w:eastAsia="zh-CN"/>
+        </w:rPr>
+      </w:pPr>
+      <w:r>
+        <w:rPr>
+          <w:rFonts w:ascii="Segoe UI" w:hAnsi="Segoe UI" w:cs="Segoe UI"/>
+          <w:color w:val="000000"/>
+          <w:sz w:val="23"/>
+          <w:szCs w:val="23"/>
+          <w:lang w:val="en-US" w:eastAsia="zh-CN"/>
+        </w:rPr>
+        <w:t xml:space="preserve">5. If the user guesses all letters before the counter reaches 8, the user will </w:t>
+      </w:r>
+      <w:r>
+        <w:rPr>
+          <w:rFonts w:ascii="Segoe UI" w:hAnsi="Segoe UI" w:cs="Segoe UI"/>
+          <w:color w:val="000000"/>
+          <w:sz w:val="23"/>
+          <w:szCs w:val="23"/>
+          <w:lang w:val="en-US" w:eastAsia="zh-CN"/>
+        </w:rPr>
+        <w:t xml:space="preserve">be presented with a true or false question. If answered correctly, the user will </w:t>
+      </w:r>
+      <w:r>
+        <w:rPr>
+          <w:rFonts w:ascii="Segoe UI" w:hAnsi="Segoe UI" w:cs="Segoe UI"/>
+          <w:color w:val="000000"/>
+          <w:sz w:val="23"/>
+          <w:szCs w:val="23"/>
+          <w:lang w:val="en-US" w:eastAsia="zh-CN"/>
+        </w:rPr>
+        <w:t>see a “You Win! The Man is Hanged” being logged to the console, together with the time it took, and an option to go back to the menu. (see Use Case 1)</w:t>
+      </w:r>
+      <w:r>
+        <w:rPr>
+          <w:rFonts w:ascii="Segoe UI" w:hAnsi="Segoe UI" w:cs="Segoe UI"/>
+          <w:color w:val="000000"/>
+          <w:sz w:val="23"/>
+          <w:szCs w:val="23"/>
+          <w:lang w:val="en-US" w:eastAsia="zh-CN"/>
+        </w:rPr>
+        <w:t>. If the user answers incorrect, the man will go free and the User will have lost (see step 6 below).</w:t>
+      </w:r>
+      <w:r>
+        <w:rPr>
+          <w:rFonts w:ascii="Segoe UI" w:hAnsi="Segoe UI" w:cs="Segoe UI"/>
+          <w:color w:val="000000"/>
+          <w:sz w:val="23"/>
+          <w:szCs w:val="23"/>
+          <w:lang w:val="en-US" w:eastAsia="zh-CN"/>
+        </w:rPr>
+        <w:t xml:space="preserve"> </w:t>
+      </w:r>
+      <w:r>
+        <w:rPr>
+          <w:rFonts w:ascii="Segoe UI" w:hAnsi="Segoe UI" w:cs="Segoe UI"/>
+          <w:color w:val="000000"/>
+          <w:sz w:val="23"/>
+          <w:szCs w:val="23"/>
+          <w:lang w:val="en-US" w:eastAsia="zh-CN"/>
+        </w:rPr>
+        <w:t xml:space="preserve"> If the user will write neither true or false, the User will be presented with a degrading comment and the man will go free (see step 6 below.) // Updated for Rev 1.2 (</w:t>
+      </w:r>
+      <w:proofErr w:type="spellStart"/>
+      <w:r>
+        <w:rPr>
+          <w:rFonts w:ascii="Segoe UI" w:hAnsi="Segoe UI" w:cs="Segoe UI"/>
+          <w:color w:val="000000"/>
+          <w:sz w:val="23"/>
+          <w:szCs w:val="23"/>
+          <w:lang w:val="en-US" w:eastAsia="zh-CN"/>
+        </w:rPr>
+        <w:t>Itr</w:t>
+      </w:r>
+      <w:proofErr w:type="spellEnd"/>
+      <w:r>
+        <w:rPr>
+          <w:rFonts w:ascii="Segoe UI" w:hAnsi="Segoe UI" w:cs="Segoe UI"/>
+          <w:color w:val="000000"/>
+          <w:sz w:val="23"/>
+          <w:szCs w:val="23"/>
+          <w:lang w:val="en-US" w:eastAsia="zh-CN"/>
+        </w:rPr>
+        <w:t xml:space="preserve"> 4)</w:t>
+      </w:r>
+    </w:p>
+    <w:p>
+      <w:pPr>
+        <w:autoSpaceDE w:val="0"/>
+        <w:autoSpaceDN w:val="0"/>
+        <w:adjustRightInd w:val="0"/>
+        <w:spacing w:after="0" w:line="240" w:lineRule="auto"/>
+        <w:rPr>
+          <w:rFonts w:ascii="Segoe UI" w:hAnsi="Segoe UI" w:cs="Segoe UI"/>
+          <w:color w:val="000000"/>
+          <w:sz w:val="23"/>
+          <w:szCs w:val="23"/>
+          <w:lang w:val="en-US" w:eastAsia="zh-CN"/>
+        </w:rPr>
+      </w:pPr>
+      <w:r>
+        <w:rPr>
+          <w:rFonts w:ascii="Segoe UI" w:hAnsi="Segoe UI" w:cs="Segoe UI"/>
+          <w:color w:val="000000"/>
+          <w:sz w:val="23"/>
+          <w:szCs w:val="23"/>
+          <w:lang w:val="en-US" w:eastAsia="zh-CN"/>
+        </w:rPr>
+        <w:t xml:space="preserve">6. If the counter goes to 8, i.e. the user guesses wrong letter 8 times, the user will see a “You lose! The Man is Free” being logged to the console, with an option to go back to the menu. (see Use Case 1) </w:t>
+      </w:r>
+    </w:p>
+    <w:p>
+      <w:pPr>
+        <w:autoSpaceDE w:val="0"/>
+        <w:autoSpaceDN w:val="0"/>
+        <w:adjustRightInd w:val="0"/>
+        <w:spacing w:after="0" w:line="240" w:lineRule="auto"/>
+        <w:rPr>
+          <w:rFonts w:ascii="Segoe UI" w:hAnsi="Segoe UI" w:cs="Segoe UI"/>
+          <w:color w:val="000000"/>
+          <w:sz w:val="23"/>
+          <w:szCs w:val="23"/>
+          <w:lang w:val="en-US" w:eastAsia="zh-CN"/>
+        </w:rPr>
+      </w:pPr>
+    </w:p>
+    <w:p>
+      <w:pPr>
+        <w:autoSpaceDE w:val="0"/>
+        <w:autoSpaceDN w:val="0"/>
+        <w:adjustRightInd w:val="0"/>
+        <w:spacing w:after="0" w:line="240" w:lineRule="auto"/>
+        <w:rPr>
+          <w:rFonts w:ascii="Segoe UI" w:hAnsi="Segoe UI" w:cs="Segoe UI"/>
+          <w:color w:val="000000"/>
+          <w:lang w:val="en-US" w:eastAsia="zh-CN"/>
+        </w:rPr>
+      </w:pPr>
+      <w:r>
+        <w:rPr>
+          <w:rFonts w:cs="Arial"/>
+          <w:color w:val="000000"/>
+          <w:lang w:val="en-US" w:eastAsia="zh-CN"/>
+        </w:rPr>
+        <w:t xml:space="preserve">Note: The difference between the game mode “Standard” and “Hang </w:t>
+      </w:r>
+      <w:proofErr w:type="gramStart"/>
+      <w:r>
+        <w:rPr>
+          <w:rFonts w:cs="Arial"/>
+          <w:color w:val="000000"/>
+          <w:lang w:val="en-US" w:eastAsia="zh-CN"/>
+        </w:rPr>
+        <w:t>The</w:t>
+      </w:r>
+      <w:proofErr w:type="gramEnd"/>
+      <w:r>
+        <w:rPr>
+          <w:rFonts w:cs="Arial"/>
+          <w:color w:val="000000"/>
+          <w:lang w:val="en-US" w:eastAsia="zh-CN"/>
+        </w:rPr>
+        <w:t xml:space="preserve"> Man” is purely graphical. In standard, you are aiming for not hanging the man. In “Hang </w:t>
+      </w:r>
+      <w:proofErr w:type="gramStart"/>
+      <w:r>
+        <w:rPr>
+          <w:rFonts w:cs="Arial"/>
+          <w:color w:val="000000"/>
+          <w:lang w:val="en-US" w:eastAsia="zh-CN"/>
+        </w:rPr>
+        <w:t>The</w:t>
+      </w:r>
+      <w:proofErr w:type="gramEnd"/>
+      <w:r>
+        <w:rPr>
+          <w:rFonts w:cs="Arial"/>
+          <w:color w:val="000000"/>
+          <w:lang w:val="en-US" w:eastAsia="zh-CN"/>
+        </w:rPr>
+        <w:t xml:space="preserve"> Man” you are struggling to actually hang the man. </w:t>
+      </w:r>
+    </w:p>
+    <w:p>
+      <w:pPr>
+        <w:autoSpaceDE w:val="0"/>
+        <w:autoSpaceDN w:val="0"/>
+        <w:adjustRightInd w:val="0"/>
+        <w:spacing w:after="0" w:line="240" w:lineRule="auto"/>
+        <w:rPr>
+          <w:rFonts w:ascii="Segoe UI" w:hAnsi="Segoe UI" w:cs="Segoe UI"/>
+          <w:color w:val="000000"/>
+          <w:lang w:val="en-US" w:eastAsia="zh-CN"/>
+        </w:rPr>
+      </w:pPr>
+      <w:r>
+        <w:rPr>
+          <w:rFonts w:ascii="Segoe UI" w:hAnsi="Segoe UI" w:cs="Segoe UI"/>
+          <w:color w:val="000000"/>
+          <w:lang w:val="en-US" w:eastAsia="zh-CN"/>
+        </w:rPr>
+        <w:t xml:space="preserve">Use Case for “Play Game” </w:t>
+      </w:r>
+      <w:r>
+        <w:rPr>
+          <w:rFonts w:ascii="Segoe UI" w:hAnsi="Segoe UI" w:cs="Segoe UI"/>
+          <w:color w:val="000000"/>
+          <w:lang w:val="en-US" w:eastAsia="zh-CN"/>
+        </w:rPr>
         <w:br/>
       </w:r>
+    </w:p>
+    <w:p>
+      <w:pPr>
+        <w:autoSpaceDE w:val="0"/>
+        <w:autoSpaceDN w:val="0"/>
+        <w:adjustRightInd w:val="0"/>
+        <w:spacing w:after="0" w:line="240" w:lineRule="auto"/>
+        <w:rPr>
+          <w:rFonts w:ascii="Segoe UI" w:hAnsi="Segoe UI" w:cs="Segoe UI"/>
+          <w:color w:val="000000"/>
+          <w:sz w:val="23"/>
+          <w:szCs w:val="23"/>
+          <w:lang w:val="en-US" w:eastAsia="zh-CN"/>
+        </w:rPr>
+      </w:pPr>
       <w:r>
         <w:rPr>
           <w:rFonts w:ascii="Segoe UI" w:hAnsi="Segoe UI" w:cs="Segoe UI"/>
@@ -10100,7 +10278,7 @@
           <w:szCs w:val="23"/>
           <w:lang w:val="en-US" w:eastAsia="zh-CN"/>
         </w:rPr>
-        <w:t xml:space="preserve">Scenario: Loosing the game </w:t>
+        <w:t xml:space="preserve">Scenario: Winning the game </w:t>
       </w:r>
       <w:r>
         <w:rPr>
@@ -10110,6 +10288,48 @@
           <w:szCs w:val="23"/>
           <w:lang w:val="en-US" w:eastAsia="zh-CN"/>
         </w:rPr>
+        <w:t xml:space="preserve">A gamer wants to play the standard version of the hangman game. The game displays a menu to display the choices for the gamer to choose from. The gamer then chose to initiate the “Play Game” menu choice. The game boots up the standard version of the game, choosing a word at random from the pre-defined array and display several underlines consistent with the number of letters in the (now hidden) word. The gamer will then guess letters that are found inside the word. As the gamer finds the correct letters and thus unveils the word, the game prints out “You win!” followed by the time it took for the user to guess. </w:t>
+      </w:r>
+      <w:r>
+        <w:rPr>
+          <w:rFonts w:ascii="Segoe UI" w:hAnsi="Segoe UI" w:cs="Segoe UI"/>
+          <w:color w:val="000000"/>
+          <w:sz w:val="23"/>
+          <w:szCs w:val="23"/>
+          <w:lang w:val="en-US" w:eastAsia="zh-CN"/>
+        </w:rPr>
+        <w:br/>
+      </w:r>
+      <w:r>
+        <w:rPr>
+          <w:rFonts w:ascii="Segoe UI" w:hAnsi="Segoe UI" w:cs="Segoe UI"/>
+          <w:color w:val="000000"/>
+          <w:sz w:val="23"/>
+          <w:szCs w:val="23"/>
+          <w:lang w:val="en-US" w:eastAsia="zh-CN"/>
+        </w:rPr>
+        <w:br/>
+      </w:r>
+      <w:r>
+        <w:rPr>
+          <w:rFonts w:ascii="Segoe UI" w:hAnsi="Segoe UI" w:cs="Segoe UI"/>
+          <w:b/>
+          <w:bCs/>
+          <w:color w:val="000000"/>
+          <w:sz w:val="23"/>
+          <w:szCs w:val="23"/>
+          <w:lang w:val="en-US" w:eastAsia="zh-CN"/>
+        </w:rPr>
+        <w:t xml:space="preserve">Scenario: Loosing the game </w:t>
+      </w:r>
+      <w:r>
+        <w:rPr>
+          <w:rFonts w:ascii="Segoe UI" w:hAnsi="Segoe UI" w:cs="Segoe UI"/>
+          <w:color w:val="000000"/>
+          <w:sz w:val="23"/>
+          <w:szCs w:val="23"/>
+          <w:lang w:val="en-US" w:eastAsia="zh-CN"/>
+        </w:rPr>
         <w:t xml:space="preserve">A gamer wants to play the standard version of the hangman game. The game displays a menu to display the choices for the gamer to choose from. The gamer then chose to initiate the “Play Game” menu choice. The game boots up the standard version of the game, choosing a word at random from the pre-defined array and display several underlines consistent with the number of letters in the (now hidden) word. The gamer will then guess letters that are not found inside the word. As the gamer guesses the incorrect letters more than 7 times, and thus hangs the man, the game prints out “You lose!”. The options to either Quit or go back to Main menu is then presented to the gamer. </w:t>
       </w:r>
     </w:p>
@@ -10196,53 +10416,10 @@
           <w:lang w:val="en-US" w:eastAsia="zh-CN"/>
         </w:rPr>
       </w:pPr>
-    </w:p>
-    <w:p>
-      <w:pPr>
-        <w:autoSpaceDE w:val="0"/>
-        <w:autoSpaceDN w:val="0"/>
-        <w:adjustRightInd w:val="0"/>
-        <w:spacing w:after="0" w:line="240" w:lineRule="auto"/>
-        <w:rPr>
-          <w:rFonts w:ascii="Segoe UI" w:hAnsi="Segoe UI" w:cs="Segoe UI"/>
-          <w:sz w:val="24"/>
-          <w:szCs w:val="24"/>
-          <w:lang w:val="en-US" w:eastAsia="zh-CN"/>
-        </w:rPr>
-      </w:pPr>
-    </w:p>
-    <w:p>
-      <w:pPr>
-        <w:autoSpaceDE w:val="0"/>
-        <w:autoSpaceDN w:val="0"/>
-        <w:adjustRightInd w:val="0"/>
-        <w:spacing w:after="0" w:line="240" w:lineRule="auto"/>
-        <w:rPr>
-          <w:rFonts w:ascii="Segoe UI" w:hAnsi="Segoe UI" w:cs="Segoe UI"/>
-          <w:sz w:val="24"/>
-          <w:szCs w:val="24"/>
-          <w:lang w:val="en-US" w:eastAsia="zh-CN"/>
-        </w:rPr>
-      </w:pPr>
-    </w:p>
-    <w:p>
-      <w:pPr>
-        <w:autoSpaceDE w:val="0"/>
-        <w:autoSpaceDN w:val="0"/>
-        <w:adjustRightInd w:val="0"/>
-        <w:spacing w:after="0" w:line="240" w:lineRule="auto"/>
-        <w:rPr>
-          <w:rFonts w:ascii="Segoe UI" w:hAnsi="Segoe UI" w:cs="Segoe UI"/>
-          <w:sz w:val="24"/>
-          <w:szCs w:val="24"/>
-          <w:lang w:val="en-US" w:eastAsia="zh-CN"/>
-        </w:rPr>
-      </w:pPr>
       <w:r>
         <w:rPr>
           <w:noProof/>
         </w:rPr>
-        <w:lastRenderedPageBreak/>
         <w:drawing>
           <wp:inline distT="0" distB="0" distL="0" distR="0" wp14:anchorId="5CEDC7CF" wp14:editId="302091D1">
             <wp:extent cx="4876800" cy="3985563"/>
@@ -10297,6 +10474,7 @@
         <w:rPr>
           <w:noProof/>
         </w:rPr>
+        <w:lastRenderedPageBreak/>
         <w:drawing>
           <wp:inline distT="0" distB="0" distL="0" distR="0" wp14:anchorId="67CD13A1" wp14:editId="7B5A2ED9">
             <wp:extent cx="4515698" cy="4819650"/>
@@ -10351,12 +10529,11 @@
         <w:rPr>
           <w:noProof/>
         </w:rPr>
-        <w:lastRenderedPageBreak/>
         <w:drawing>
-          <wp:inline distT="0" distB="0" distL="0" distR="0" wp14:anchorId="3A6F1815" wp14:editId="52FBACE7">
-            <wp:extent cx="4902078" cy="2647950"/>
-            <wp:effectExtent l="0" t="0" r="0" b="0"/>
-            <wp:docPr id="4" name="Picture 4"/>
+          <wp:inline distT="0" distB="0" distL="0" distR="0" wp14:anchorId="125DD64C" wp14:editId="755778A8">
+            <wp:extent cx="5264150" cy="3294380"/>
+            <wp:effectExtent l="0" t="0" r="0" b="1270"/>
+            <wp:docPr id="3" name="Picture 3"/>
             <wp:cNvGraphicFramePr>
               <a:graphicFrameLocks xmlns:a="http://schemas.openxmlformats.org/drawingml/2006/main" noChangeAspect="1"/>
             </wp:cNvGraphicFramePr>
@@ -10376,7 +10553,7 @@
                   <pic:spPr>
                     <a:xfrm>
                       <a:off x="0" y="0"/>
-                      <a:ext cx="4909424" cy="2651918"/>
+                      <a:ext cx="5264150" cy="3294380"/>
                     </a:xfrm>
                     <a:prstGeom prst="rect">
                       <a:avLst/>
@@ -10387,6 +10564,42 @@
             </a:graphic>
           </wp:inline>
         </w:drawing>
+      </w:r>
+      <w:r>
+        <w:rPr>
+          <w:rFonts w:ascii="Segoe UI" w:hAnsi="Segoe UI" w:cs="Segoe UI"/>
+          <w:sz w:val="24"/>
+          <w:szCs w:val="24"/>
+          <w:lang w:val="en-US" w:eastAsia="zh-CN"/>
+        </w:rPr>
+        <w:br/>
+      </w:r>
+      <w:r>
+        <w:rPr>
+          <w:rFonts w:ascii="Segoe UI" w:hAnsi="Segoe UI" w:cs="Segoe UI"/>
+          <w:sz w:val="24"/>
+          <w:szCs w:val="24"/>
+          <w:lang w:val="en-US" w:eastAsia="zh-CN"/>
+        </w:rPr>
+        <w:br/>
+      </w:r>
+      <w:r>
+        <w:rPr>
+          <w:rFonts w:ascii="Segoe UI" w:hAnsi="Segoe UI" w:cs="Segoe UI"/>
+          <w:sz w:val="24"/>
+          <w:szCs w:val="24"/>
+          <w:lang w:val="en-US" w:eastAsia="zh-CN"/>
+        </w:rPr>
+        <w:br/>
+      </w:r>
+      <w:r>
+        <w:rPr>
+          <w:rFonts w:ascii="Segoe UI" w:hAnsi="Segoe UI" w:cs="Segoe UI"/>
+          <w:sz w:val="24"/>
+          <w:szCs w:val="24"/>
+          <w:lang w:val="en-US" w:eastAsia="zh-CN"/>
+        </w:rPr>
+        <w:br/>
       </w:r>
     </w:p>
     <w:tbl>
@@ -10412,12 +10625,6 @@
         <w:gridCol w:w="2588"/>
       </w:tblGrid>
       <w:tr>
-        <w:tblPrEx>
-          <w:tblCellMar>
-            <w:top w:w="0" w:type="dxa"/>
-            <w:bottom w:w="0" w:type="dxa"/>
-          </w:tblCellMar>
-        </w:tblPrEx>
         <w:trPr>
           <w:trHeight w:val="271"/>
         </w:trPr>
@@ -10447,6 +10654,7 @@
                 <w:szCs w:val="22"/>
                 <w:lang w:val="sv-SE" w:eastAsia="zh-CN"/>
               </w:rPr>
+              <w:lastRenderedPageBreak/>
               <w:t xml:space="preserve">Date </w:t>
             </w:r>
           </w:p>
@@ -10573,12 +10781,6 @@
         </w:tc>
       </w:tr>
       <w:tr>
-        <w:tblPrEx>
-          <w:tblCellMar>
-            <w:top w:w="0" w:type="dxa"/>
-            <w:bottom w:w="0" w:type="dxa"/>
-          </w:tblCellMar>
-        </w:tblPrEx>
         <w:trPr>
           <w:trHeight w:val="110"/>
         </w:trPr>
@@ -10722,12 +10924,6 @@
         </w:tc>
       </w:tr>
       <w:tr>
-        <w:tblPrEx>
-          <w:tblCellMar>
-            <w:top w:w="0" w:type="dxa"/>
-            <w:bottom w:w="0" w:type="dxa"/>
-          </w:tblCellMar>
-        </w:tblPrEx>
         <w:trPr>
           <w:trHeight w:val="369"/>
         </w:trPr>
@@ -10913,12 +11109,6 @@
         </w:tc>
       </w:tr>
       <w:tr>
-        <w:tblPrEx>
-          <w:tblCellMar>
-            <w:top w:w="0" w:type="dxa"/>
-            <w:bottom w:w="0" w:type="dxa"/>
-          </w:tblCellMar>
-        </w:tblPrEx>
         <w:trPr>
           <w:trHeight w:val="362"/>
         </w:trPr>
@@ -11062,12 +11252,6 @@
         </w:tc>
       </w:tr>
       <w:tr>
-        <w:tblPrEx>
-          <w:tblCellMar>
-            <w:top w:w="0" w:type="dxa"/>
-            <w:bottom w:w="0" w:type="dxa"/>
-          </w:tblCellMar>
-        </w:tblPrEx>
         <w:trPr>
           <w:trHeight w:val="494"/>
         </w:trPr>
@@ -11211,12 +11395,6 @@
         </w:tc>
       </w:tr>
       <w:tr>
-        <w:tblPrEx>
-          <w:tblCellMar>
-            <w:top w:w="0" w:type="dxa"/>
-            <w:bottom w:w="0" w:type="dxa"/>
-          </w:tblCellMar>
-        </w:tblPrEx>
         <w:trPr>
           <w:trHeight w:val="545"/>
         </w:trPr>
@@ -11360,12 +11538,6 @@
         </w:tc>
       </w:tr>
       <w:tr>
-        <w:tblPrEx>
-          <w:tblCellMar>
-            <w:top w:w="0" w:type="dxa"/>
-            <w:bottom w:w="0" w:type="dxa"/>
-          </w:tblCellMar>
-        </w:tblPrEx>
         <w:trPr>
           <w:trHeight w:val="254"/>
         </w:trPr>
@@ -11509,12 +11681,6 @@
         </w:tc>
       </w:tr>
       <w:tr>
-        <w:tblPrEx>
-          <w:tblCellMar>
-            <w:top w:w="0" w:type="dxa"/>
-            <w:bottom w:w="0" w:type="dxa"/>
-          </w:tblCellMar>
-        </w:tblPrEx>
         <w:trPr>
           <w:trHeight w:val="627"/>
         </w:trPr>
@@ -11658,12 +11824,6 @@
         </w:tc>
       </w:tr>
       <w:tr>
-        <w:tblPrEx>
-          <w:tblCellMar>
-            <w:top w:w="0" w:type="dxa"/>
-            <w:bottom w:w="0" w:type="dxa"/>
-          </w:tblCellMar>
-        </w:tblPrEx>
         <w:trPr>
           <w:trHeight w:val="369"/>
         </w:trPr>
@@ -12545,7 +12705,6 @@
         <w:tblCellMar>
           <w:top w:w="48" w:type="dxa"/>
           <w:left w:w="108" w:type="dxa"/>
-          <w:bottom w:w="0" w:type="dxa"/>
           <w:right w:w="115" w:type="dxa"/>
         </w:tblCellMar>
         <w:tblLook w:val="04A0" w:firstRow="1" w:lastRow="0" w:firstColumn="1" w:lastColumn="0" w:noHBand="0" w:noVBand="1"/>
@@ -16057,15 +16216,7 @@
         <w:rPr>
           <w:lang w:val="en-US"/>
         </w:rPr>
-        <w:t>g</w:t>
-      </w:r>
-      <w:bookmarkStart w:id="0" w:name="_GoBack"/>
-      <w:bookmarkEnd w:id="0"/>
-      <w:r>
-        <w:rPr>
-          <w:lang w:val="en-US"/>
-        </w:rPr>
-        <w:t xml:space="preserve"> the Man Testing -</w:t>
+        <w:t>g the Man Testing -</w:t>
       </w:r>
       <w:r>
         <w:rPr>
@@ -16336,6 +16487,151 @@
           <w:lang w:val="en-US"/>
         </w:rPr>
       </w:pPr>
+    </w:p>
+    <w:p>
+      <w:pPr>
+        <w:spacing w:after="379" w:line="260" w:lineRule="auto"/>
+        <w:ind w:right="121"/>
+        <w:jc w:val="both"/>
+        <w:rPr>
+          <w:lang w:val="en-US"/>
+        </w:rPr>
+      </w:pPr>
+    </w:p>
+    <w:p>
+      <w:pPr>
+        <w:spacing w:after="379" w:line="260" w:lineRule="auto"/>
+        <w:ind w:right="121"/>
+        <w:jc w:val="both"/>
+        <w:rPr>
+          <w:lang w:val="en-US"/>
+        </w:rPr>
+      </w:pPr>
+    </w:p>
+    <w:p>
+      <w:pPr>
+        <w:spacing w:after="379" w:line="260" w:lineRule="auto"/>
+        <w:ind w:right="121"/>
+        <w:jc w:val="both"/>
+        <w:rPr>
+          <w:lang w:val="en-US"/>
+        </w:rPr>
+      </w:pPr>
+    </w:p>
+    <w:p>
+      <w:pPr>
+        <w:spacing w:after="379" w:line="260" w:lineRule="auto"/>
+        <w:ind w:right="121"/>
+        <w:jc w:val="both"/>
+        <w:rPr>
+          <w:lang w:val="en-US"/>
+        </w:rPr>
+      </w:pPr>
+    </w:p>
+    <w:p>
+      <w:pPr>
+        <w:spacing w:after="379" w:line="260" w:lineRule="auto"/>
+        <w:ind w:right="121"/>
+        <w:jc w:val="both"/>
+        <w:rPr>
+          <w:lang w:val="en-US"/>
+        </w:rPr>
+      </w:pPr>
+    </w:p>
+    <w:p>
+      <w:pPr>
+        <w:spacing w:after="379" w:line="260" w:lineRule="auto"/>
+        <w:ind w:right="121"/>
+        <w:jc w:val="both"/>
+        <w:rPr>
+          <w:lang w:val="en-US"/>
+        </w:rPr>
+      </w:pPr>
+    </w:p>
+    <w:p>
+      <w:pPr>
+        <w:spacing w:after="379" w:line="260" w:lineRule="auto"/>
+        <w:ind w:right="121"/>
+        <w:jc w:val="both"/>
+        <w:rPr>
+          <w:lang w:val="en-US"/>
+        </w:rPr>
+      </w:pPr>
+    </w:p>
+    <w:p>
+      <w:pPr>
+        <w:spacing w:after="379" w:line="260" w:lineRule="auto"/>
+        <w:ind w:right="121"/>
+        <w:jc w:val="both"/>
+        <w:rPr>
+          <w:lang w:val="en-US"/>
+        </w:rPr>
+      </w:pPr>
+    </w:p>
+    <w:p>
+      <w:pPr>
+        <w:spacing w:after="379" w:line="260" w:lineRule="auto"/>
+        <w:ind w:right="121"/>
+        <w:jc w:val="both"/>
+        <w:rPr>
+          <w:lang w:val="en-US"/>
+        </w:rPr>
+      </w:pPr>
+    </w:p>
+    <w:p>
+      <w:pPr>
+        <w:spacing w:after="379" w:line="260" w:lineRule="auto"/>
+        <w:ind w:right="121"/>
+        <w:jc w:val="both"/>
+        <w:rPr>
+          <w:lang w:val="en-US"/>
+        </w:rPr>
+      </w:pPr>
+    </w:p>
+    <w:p>
+      <w:pPr>
+        <w:spacing w:after="379" w:line="260" w:lineRule="auto"/>
+        <w:ind w:right="121"/>
+        <w:jc w:val="both"/>
+        <w:rPr>
+          <w:lang w:val="en-US"/>
+        </w:rPr>
+      </w:pPr>
+    </w:p>
+    <w:p>
+      <w:pPr>
+        <w:spacing w:after="379" w:line="260" w:lineRule="auto"/>
+        <w:ind w:right="121"/>
+        <w:jc w:val="both"/>
+        <w:rPr>
+          <w:lang w:val="en-US"/>
+        </w:rPr>
+      </w:pPr>
+      <w:r>
+        <w:rPr>
+          <w:lang w:val="en-US"/>
+        </w:rPr>
+        <w:lastRenderedPageBreak/>
+        <w:t xml:space="preserve">Unit test 3.1 </w:t>
+      </w:r>
+    </w:p>
+    <w:p>
+      <w:pPr>
+        <w:spacing w:after="379" w:line="260" w:lineRule="auto"/>
+        <w:ind w:right="121"/>
+        <w:jc w:val="both"/>
+        <w:rPr>
+          <w:lang w:val="en-US"/>
+        </w:rPr>
+      </w:pPr>
+      <w:r>
+        <w:rPr>
+          <w:lang w:val="en-US"/>
+        </w:rPr>
+        <w:t xml:space="preserve">Play Hang the Man Testing – True or False </w:t>
+      </w:r>
+      <w:bookmarkStart w:id="0" w:name="_GoBack"/>
+      <w:bookmarkEnd w:id="0"/>
     </w:p>
     <w:sectPr>
       <w:footerReference w:type="default" r:id="rId36"/>

</xml_diff>